<commit_message>
Added first two properties for the Photo model
</commit_message>
<xml_diff>
--- a/Labfiles/01_DesignProject_begin/DetailedPlanningDocument.docx
+++ b/Labfiles/01_DesignProject_begin/DetailedPlanningDocument.docx
@@ -1,6 +1,6 @@
 
 <file path=word/document.xml><?xml version="1.0" encoding="utf-8"?>
-<w:document xmlns:wpc="http://schemas.microsoft.com/office/word/2010/wordprocessingCanvas" xmlns:cx="http://schemas.microsoft.com/office/drawing/2014/chartex" xmlns:cx1="http://schemas.microsoft.com/office/drawing/2015/9/8/chartex" xmlns:mc="http://schemas.openxmlformats.org/markup-compatibility/2006" xmlns:o="urn:schemas-microsoft-com:office:office" xmlns:r="http://schemas.openxmlformats.org/officeDocument/2006/relationships" xmlns:m="http://schemas.openxmlformats.org/officeDocument/2006/math" xmlns:v="urn:schemas-microsoft-com:vml" xmlns:wp14="http://schemas.microsoft.com/office/word/2010/wordprocessingDrawing" xmlns:wp="http://schemas.openxmlformats.org/drawingml/2006/wordprocessingDrawing" xmlns:w10="urn:schemas-microsoft-com:office:word" xmlns:w="http://schemas.openxmlformats.org/wordprocessingml/2006/main" xmlns:w14="http://schemas.microsoft.com/office/word/2010/wordml" xmlns:w15="http://schemas.microsoft.com/office/word/2012/wordml" xmlns:w16se="http://schemas.microsoft.com/office/word/2015/wordml/symex" xmlns:wpg="http://schemas.microsoft.com/office/word/2010/wordprocessingGroup" xmlns:wpi="http://schemas.microsoft.com/office/word/2010/wordprocessingInk" xmlns:wne="http://schemas.microsoft.com/office/word/2006/wordml" xmlns:wps="http://schemas.microsoft.com/office/word/2010/wordprocessingShape" mc:Ignorable="w14 w15 w16se wp14">
+<w:document xmlns:wpc="http://schemas.microsoft.com/office/word/2010/wordprocessingCanvas" xmlns:cx="http://schemas.microsoft.com/office/drawing/2014/chartex" xmlns:cx1="http://schemas.microsoft.com/office/drawing/2015/9/8/chartex" xmlns:cx2="http://schemas.microsoft.com/office/drawing/2015/10/21/chartex" xmlns:cx3="http://schemas.microsoft.com/office/drawing/2016/5/9/chartex" xmlns:cx4="http://schemas.microsoft.com/office/drawing/2016/5/10/chartex" xmlns:cx5="http://schemas.microsoft.com/office/drawing/2016/5/11/chartex" xmlns:cx6="http://schemas.microsoft.com/office/drawing/2016/5/12/chartex" xmlns:cx7="http://schemas.microsoft.com/office/drawing/2016/5/13/chartex" xmlns:cx8="http://schemas.microsoft.com/office/drawing/2016/5/14/chartex" xmlns:mc="http://schemas.openxmlformats.org/markup-compatibility/2006" xmlns:aink="http://schemas.microsoft.com/office/drawing/2016/ink" xmlns:am3d="http://schemas.microsoft.com/office/drawing/2017/model3d" xmlns:o="urn:schemas-microsoft-com:office:office" xmlns:r="http://schemas.openxmlformats.org/officeDocument/2006/relationships" xmlns:m="http://schemas.openxmlformats.org/officeDocument/2006/math" xmlns:v="urn:schemas-microsoft-com:vml" xmlns:wp14="http://schemas.microsoft.com/office/word/2010/wordprocessingDrawing" xmlns:wp="http://schemas.openxmlformats.org/drawingml/2006/wordprocessingDrawing" xmlns:w10="urn:schemas-microsoft-com:office:word" xmlns:w="http://schemas.openxmlformats.org/wordprocessingml/2006/main" xmlns:w14="http://schemas.microsoft.com/office/word/2010/wordml" xmlns:w15="http://schemas.microsoft.com/office/word/2012/wordml" xmlns:w16cid="http://schemas.microsoft.com/office/word/2016/wordml/cid" xmlns:w16se="http://schemas.microsoft.com/office/word/2015/wordml/symex" xmlns:wpg="http://schemas.microsoft.com/office/word/2010/wordprocessingGroup" xmlns:wpi="http://schemas.microsoft.com/office/word/2010/wordprocessingInk" xmlns:wne="http://schemas.microsoft.com/office/word/2006/wordml" xmlns:wps="http://schemas.microsoft.com/office/word/2010/wordprocessingShape" mc:Ignorable="w14 w15 w16se w16cid wp14">
   <w:body>
     <w:p>
       <w:pPr>
@@ -84,15 +84,7 @@
     </w:p>
     <w:p>
       <w:r>
-        <w:t xml:space="preserve">The application design is likely to evolve throughout the development process as requirements change. The development team will adopt </w:t>
-      </w:r>
-      <w:proofErr w:type="gramStart"/>
-      <w:r>
-        <w:t>Agile</w:t>
-      </w:r>
-      <w:proofErr w:type="gramEnd"/>
-      <w:r>
-        <w:t xml:space="preserve"> practices to ensure such changes are reflected in the final product. Therefore this document should not be considered a complete definition of the final application.</w:t>
+        <w:t>The application design is likely to evolve throughout the development process as requirements change. The development team will adopt Agile practices to ensure such changes are reflected in the final product. Therefore this document should not be considered a complete definition of the final application.</w:t>
       </w:r>
     </w:p>
     <w:p>
@@ -251,6 +243,9 @@
             <w:pPr>
               <w:cnfStyle w:val="000000100000" w:firstRow="0" w:lastRow="0" w:firstColumn="0" w:lastColumn="0" w:oddVBand="0" w:evenVBand="0" w:oddHBand="1" w:evenHBand="0" w:firstRowFirstColumn="0" w:firstRowLastColumn="0" w:lastRowFirstColumn="0" w:lastRowLastColumn="0"/>
             </w:pPr>
+            <w:r>
+              <w:t>Photo</w:t>
+            </w:r>
           </w:p>
         </w:tc>
         <w:tc>
@@ -261,6 +256,9 @@
             <w:pPr>
               <w:cnfStyle w:val="000000100000" w:firstRow="0" w:lastRow="0" w:firstColumn="0" w:lastColumn="0" w:oddVBand="0" w:evenVBand="0" w:oddHBand="1" w:evenHBand="0" w:firstRowFirstColumn="0" w:firstRowLastColumn="0" w:lastRowFirstColumn="0" w:lastRowLastColumn="0"/>
             </w:pPr>
+            <w:r>
+              <w:t xml:space="preserve">Represents a photo </w:t>
+            </w:r>
           </w:p>
         </w:tc>
         <w:tc>
@@ -271,6 +269,9 @@
             <w:pPr>
               <w:cnfStyle w:val="000000100000" w:firstRow="0" w:lastRow="0" w:firstColumn="0" w:lastColumn="0" w:oddVBand="0" w:evenVBand="0" w:oddHBand="1" w:evenHBand="0" w:firstRowFirstColumn="0" w:firstRowLastColumn="0" w:lastRowFirstColumn="0" w:lastRowLastColumn="0"/>
             </w:pPr>
+            <w:r>
+              <w:t>Title</w:t>
+            </w:r>
           </w:p>
         </w:tc>
         <w:tc>
@@ -281,6 +282,9 @@
             <w:pPr>
               <w:cnfStyle w:val="000000100000" w:firstRow="0" w:lastRow="0" w:firstColumn="0" w:lastColumn="0" w:oddVBand="0" w:evenVBand="0" w:oddHBand="1" w:evenHBand="0" w:firstRowFirstColumn="0" w:firstRowLastColumn="0" w:lastRowFirstColumn="0" w:lastRowLastColumn="0"/>
             </w:pPr>
+            <w:r>
+              <w:t>string</w:t>
+            </w:r>
           </w:p>
         </w:tc>
       </w:tr>
@@ -334,6 +338,9 @@
             <w:pPr>
               <w:cnfStyle w:val="000000000000" w:firstRow="0" w:lastRow="0" w:firstColumn="0" w:lastColumn="0" w:oddVBand="0" w:evenVBand="0" w:oddHBand="0" w:evenHBand="0" w:firstRowFirstColumn="0" w:firstRowLastColumn="0" w:lastRowFirstColumn="0" w:lastRowLastColumn="0"/>
             </w:pPr>
+            <w:r>
+              <w:t>CreatedDate</w:t>
+            </w:r>
           </w:p>
         </w:tc>
         <w:tc>
@@ -344,6 +351,9 @@
             <w:pPr>
               <w:cnfStyle w:val="000000000000" w:firstRow="0" w:lastRow="0" w:firstColumn="0" w:lastColumn="0" w:oddVBand="0" w:evenVBand="0" w:oddHBand="0" w:evenHBand="0" w:firstRowFirstColumn="0" w:firstRowLastColumn="0" w:lastRowFirstColumn="0" w:lastRowLastColumn="0"/>
             </w:pPr>
+            <w:r>
+              <w:t>datetime</w:t>
+            </w:r>
           </w:p>
         </w:tc>
       </w:tr>
@@ -2064,13 +2074,8 @@
         <w:t xml:space="preserve">Since the photo sharing application will be developed in ASP.NET </w:t>
       </w:r>
       <w:r>
-        <w:t>Core</w:t>
-      </w:r>
-      <w:r>
-        <w:t xml:space="preserve"> </w:t>
-      </w:r>
-      <w:bookmarkStart w:id="0" w:name="_GoBack"/>
-      <w:bookmarkEnd w:id="0"/>
+        <w:t xml:space="preserve">Core </w:t>
+      </w:r>
       <w:r>
         <w:t>MVC, it must be hosted on a Microsoft web server. The author recommends the following hosting configuration:</w:t>
       </w:r>
@@ -2133,7 +2138,7 @@
 </file>
 
 <file path=word/styles.xml><?xml version="1.0" encoding="utf-8"?>
-<w:styles xmlns:mc="http://schemas.openxmlformats.org/markup-compatibility/2006" xmlns:r="http://schemas.openxmlformats.org/officeDocument/2006/relationships" xmlns:w="http://schemas.openxmlformats.org/wordprocessingml/2006/main" xmlns:w14="http://schemas.microsoft.com/office/word/2010/wordml" xmlns:w15="http://schemas.microsoft.com/office/word/2012/wordml" xmlns:w16se="http://schemas.microsoft.com/office/word/2015/wordml/symex" mc:Ignorable="w14 w15 w16se">
+<w:styles xmlns:mc="http://schemas.openxmlformats.org/markup-compatibility/2006" xmlns:r="http://schemas.openxmlformats.org/officeDocument/2006/relationships" xmlns:w="http://schemas.openxmlformats.org/wordprocessingml/2006/main" xmlns:w14="http://schemas.microsoft.com/office/word/2010/wordml" xmlns:w15="http://schemas.microsoft.com/office/word/2012/wordml" xmlns:w16cid="http://schemas.microsoft.com/office/word/2016/wordml/cid" xmlns:w16se="http://schemas.microsoft.com/office/word/2015/wordml/symex" mc:Ignorable="w14 w15 w16se w16cid">
   <w:docDefaults>
     <w:rPrDefault>
       <w:rPr>
@@ -2151,7 +2156,7 @@
       </w:pPr>
     </w:pPrDefault>
   </w:docDefaults>
-  <w:latentStyles w:defLockedState="0" w:defUIPriority="99" w:defSemiHidden="0" w:defUnhideWhenUsed="0" w:defQFormat="0" w:count="371">
+  <w:latentStyles w:defLockedState="0" w:defUIPriority="99" w:defSemiHidden="0" w:defUnhideWhenUsed="0" w:defQFormat="0" w:count="376">
     <w:lsdException w:name="Normal" w:uiPriority="0" w:qFormat="1"/>
     <w:lsdException w:name="heading 1" w:uiPriority="9" w:qFormat="1"/>
     <w:lsdException w:name="heading 2" w:semiHidden="1" w:uiPriority="9" w:unhideWhenUsed="1" w:qFormat="1"/>
@@ -2257,7 +2262,6 @@
     <w:lsdException w:name="HTML Sample" w:semiHidden="1" w:unhideWhenUsed="1"/>
     <w:lsdException w:name="HTML Typewriter" w:semiHidden="1" w:unhideWhenUsed="1"/>
     <w:lsdException w:name="HTML Variable" w:semiHidden="1" w:unhideWhenUsed="1"/>
-    <w:lsdException w:name="Normal Table" w:semiHidden="1" w:unhideWhenUsed="1"/>
     <w:lsdException w:name="annotation subject" w:semiHidden="1" w:unhideWhenUsed="1"/>
     <w:lsdException w:name="No List" w:semiHidden="1" w:unhideWhenUsed="1"/>
     <w:lsdException w:name="Outline List 1" w:semiHidden="1" w:unhideWhenUsed="1"/>
@@ -2300,11 +2304,8 @@
     <w:lsdException w:name="Table Contemporary" w:semiHidden="1" w:unhideWhenUsed="1"/>
     <w:lsdException w:name="Table Elegant" w:semiHidden="1" w:unhideWhenUsed="1"/>
     <w:lsdException w:name="Table Professional" w:semiHidden="1" w:unhideWhenUsed="1"/>
-    <w:lsdException w:name="Table Subtle 1" w:semiHidden="1" w:unhideWhenUsed="1"/>
     <w:lsdException w:name="Table Subtle 2" w:semiHidden="1" w:unhideWhenUsed="1"/>
     <w:lsdException w:name="Table Web 1" w:semiHidden="1" w:unhideWhenUsed="1"/>
-    <w:lsdException w:name="Table Web 2" w:semiHidden="1" w:unhideWhenUsed="1"/>
-    <w:lsdException w:name="Table Web 3" w:semiHidden="1" w:unhideWhenUsed="1"/>
     <w:lsdException w:name="Balloon Text" w:semiHidden="1" w:unhideWhenUsed="1"/>
     <w:lsdException w:name="Table Grid" w:uiPriority="39"/>
     <w:lsdException w:name="Table Theme" w:semiHidden="1" w:unhideWhenUsed="1"/>
@@ -2523,6 +2524,11 @@
     <w:lsdException w:name="List Table 5 Dark Accent 6" w:uiPriority="50"/>
     <w:lsdException w:name="List Table 6 Colorful Accent 6" w:uiPriority="51"/>
     <w:lsdException w:name="List Table 7 Colorful Accent 6" w:uiPriority="52"/>
+    <w:lsdException w:name="Mention" w:semiHidden="1" w:unhideWhenUsed="1"/>
+    <w:lsdException w:name="Smart Hyperlink" w:semiHidden="1" w:unhideWhenUsed="1"/>
+    <w:lsdException w:name="Hashtag" w:semiHidden="1" w:unhideWhenUsed="1"/>
+    <w:lsdException w:name="Unresolved Mention" w:semiHidden="1" w:unhideWhenUsed="1"/>
+    <w:lsdException w:name="Smart Link" w:semiHidden="1" w:unhideWhenUsed="1"/>
   </w:latentStyles>
   <w:style w:type="paragraph" w:default="1" w:styleId="Normal">
     <w:name w:val="Normal"/>

</xml_diff>